<commit_message>
Gestion des titres et des bullets en extractionTXT
</commit_message>
<xml_diff>
--- a/Idée extraction/Convention.docx
+++ b/Idée extraction/Convention.docx
@@ -14,13 +14,71 @@
     </w:p>
     <w:p>
       <w:r>
-        <w:t xml:space="preserve">1 – 2 </w:t>
+        <w:t>1 – 2 - 3 : Principe du libre échange</w:t>
+      </w:r>
+    </w:p>
+    <w:p/>
+    <w:p>
+      <w:r>
+        <w:t xml:space="preserve">On ne peut avoir une partie de la forme </w:t>
+      </w:r>
+      <w:proofErr w:type="spellStart"/>
+      <w:r>
+        <w:t>précèdente</w:t>
+      </w:r>
+      <w:proofErr w:type="spellEnd"/>
+      <w:r>
+        <w:t xml:space="preserve"> sans contenu après</w:t>
+      </w:r>
+    </w:p>
+    <w:p/>
+    <w:p>
+      <w:r>
+        <w:t>Si du contenu apparait, on est obligé d’incrémenter le niveau choisit après.</w:t>
+      </w:r>
+    </w:p>
+    <w:p>
+      <w:r>
+        <w:t>On ne peut avoir qqch de la forme :</w:t>
+      </w:r>
+    </w:p>
+    <w:p>
+      <w:r>
+        <w:t xml:space="preserve">1-2 : </w:t>
+      </w:r>
+      <w:proofErr w:type="spellStart"/>
+      <w:r>
+        <w:t>theme</w:t>
+      </w:r>
+      <w:proofErr w:type="spellEnd"/>
+      <w:r>
+        <w:t xml:space="preserve"> 1</w:t>
+      </w:r>
+    </w:p>
+    <w:p>
+      <w:r>
+        <w:t>Slides Contenu</w:t>
+      </w:r>
+    </w:p>
+    <w:p>
+      <w:r>
+        <w:t xml:space="preserve">1-2-1 : </w:t>
+      </w:r>
+      <w:proofErr w:type="spellStart"/>
+      <w:r>
+        <w:t>Theme</w:t>
+      </w:r>
+      <w:proofErr w:type="spellEnd"/>
+      <w:r>
+        <w:t xml:space="preserve"> 1.1</w:t>
+      </w:r>
+    </w:p>
+    <w:p>
+      <w:r>
+        <w:t>Slides Contenu</w:t>
       </w:r>
       <w:bookmarkStart w:id="0" w:name="_GoBack"/>
       <w:bookmarkEnd w:id="0"/>
-      <w:r>
-        <w:t>- 3 : Principe du libre échange</w:t>
-      </w:r>
     </w:p>
     <w:sectPr>
       <w:pgSz w:w="11906" w:h="16838"/>

</xml_diff>